<commit_message>
fix(docx): Table.text duplicates merged cell text
</commit_message>
<xml_diff>
--- a/example-docs/docx-tables.docx
+++ b/example-docs/docx-tables.docx
@@ -63,8 +63,6 @@
                 <w:t>A link example</w:t>
               </w:r>
             </w:hyperlink>
-            <w:bookmarkStart w:id="0" w:name="_GoBack"/>
-            <w:bookmarkEnd w:id="0"/>
           </w:p>
         </w:tc>
       </w:tr>
@@ -240,6 +238,103 @@
               <w:t>l</w:t>
             </w:r>
           </w:p>
+        </w:tc>
+      </w:tr>
+    </w:tbl>
+    <w:p/>
+    <w:p>
+      <w:r>
+        <w:t>Table</w:t>
+      </w:r>
+      <w:r>
+        <w:t xml:space="preserve"> with merged cells</w:t>
+      </w:r>
+    </w:p>
+    <w:tbl>
+      <w:tblPr>
+        <w:tblStyle w:val="TableGrid"/>
+        <w:tblW w:w="0" w:type="auto"/>
+        <w:tblLook w:val="04A0" w:firstRow="1" w:lastRow="0" w:firstColumn="1" w:lastColumn="0" w:noHBand="0" w:noVBand="1"/>
+      </w:tblPr>
+      <w:tblGrid>
+        <w:gridCol w:w="3170"/>
+        <w:gridCol w:w="3252"/>
+        <w:gridCol w:w="2928"/>
+      </w:tblGrid>
+      <w:tr>
+        <w:tc>
+          <w:tcPr>
+            <w:tcW w:w="3170" w:type="dxa"/>
+            <w:vMerge w:val="restart"/>
+          </w:tcPr>
+          <w:p>
+            <w:r>
+              <w:t>a</w:t>
+            </w:r>
+          </w:p>
+        </w:tc>
+        <w:tc>
+          <w:tcPr>
+            <w:tcW w:w="6180" w:type="dxa"/>
+            <w:gridSpan w:val="2"/>
+          </w:tcPr>
+          <w:p>
+            <w:r>
+              <w:t>b</w:t>
+            </w:r>
+          </w:p>
+        </w:tc>
+      </w:tr>
+      <w:tr>
+        <w:tc>
+          <w:tcPr>
+            <w:tcW w:w="3170" w:type="dxa"/>
+            <w:vMerge/>
+          </w:tcPr>
+          <w:p/>
+        </w:tc>
+        <w:tc>
+          <w:tcPr>
+            <w:tcW w:w="3252" w:type="dxa"/>
+          </w:tcPr>
+          <w:p>
+            <w:r>
+              <w:t>c</w:t>
+            </w:r>
+          </w:p>
+        </w:tc>
+        <w:tc>
+          <w:tcPr>
+            <w:tcW w:w="2928" w:type="dxa"/>
+            <w:vMerge w:val="restart"/>
+          </w:tcPr>
+          <w:p>
+            <w:r>
+              <w:t>d</w:t>
+            </w:r>
+          </w:p>
+        </w:tc>
+      </w:tr>
+      <w:tr>
+        <w:tc>
+          <w:tcPr>
+            <w:tcW w:w="6422" w:type="dxa"/>
+            <w:gridSpan w:val="2"/>
+          </w:tcPr>
+          <w:p>
+            <w:r>
+              <w:t>e</w:t>
+            </w:r>
+            <w:bookmarkStart w:id="0" w:name="_GoBack"/>
+            <w:bookmarkEnd w:id="0"/>
+          </w:p>
+        </w:tc>
+        <w:tc>
+          <w:tcPr>
+            <w:tcW w:w="2928" w:type="dxa"/>
+            <w:vMerge/>
+          </w:tcPr>
+          <w:p/>
         </w:tc>
       </w:tr>
     </w:tbl>

</xml_diff>

<commit_message>
fix(docx): Table.text duplicates merged cell text (#2134)
**Summary.** The `python-docx` table API is designed for _uniform_
tables (no merged cells, no nested tables). Naive processing of DOCX
tables using this API produces duplicate text when the table has merged
cells. Add a more sophisticated parsing method that reads only "root"
cells (those with an actual `<tc>` element) and skip cells spanned by a
merge.

In the process, abandon use of the `tabulate` package for this job
(which is also designed for uniform tables) and remove the whitespace
padding it adds for visual alignment of columns. Separate the text for
each cell with a single newline ("\n").

Since it's little extra trouble, add support for nested tables such that
their text also contributes to the `Table.text` string.

The new `._iter_table_texts()` method will also be used for parsing
tables in headers and footers (where they are frequently used for layout
purposes) in a closely following PR.

Fixes #2106.
</commit_message>
<xml_diff>
--- a/example-docs/docx-tables.docx
+++ b/example-docs/docx-tables.docx
@@ -63,8 +63,6 @@
                 <w:t>A link example</w:t>
               </w:r>
             </w:hyperlink>
-            <w:bookmarkStart w:id="0" w:name="_GoBack"/>
-            <w:bookmarkEnd w:id="0"/>
           </w:p>
         </w:tc>
       </w:tr>
@@ -240,6 +238,103 @@
               <w:t>l</w:t>
             </w:r>
           </w:p>
+        </w:tc>
+      </w:tr>
+    </w:tbl>
+    <w:p/>
+    <w:p>
+      <w:r>
+        <w:t>Table</w:t>
+      </w:r>
+      <w:r>
+        <w:t xml:space="preserve"> with merged cells</w:t>
+      </w:r>
+    </w:p>
+    <w:tbl>
+      <w:tblPr>
+        <w:tblStyle w:val="TableGrid"/>
+        <w:tblW w:w="0" w:type="auto"/>
+        <w:tblLook w:val="04A0" w:firstRow="1" w:lastRow="0" w:firstColumn="1" w:lastColumn="0" w:noHBand="0" w:noVBand="1"/>
+      </w:tblPr>
+      <w:tblGrid>
+        <w:gridCol w:w="3170"/>
+        <w:gridCol w:w="3252"/>
+        <w:gridCol w:w="2928"/>
+      </w:tblGrid>
+      <w:tr>
+        <w:tc>
+          <w:tcPr>
+            <w:tcW w:w="3170" w:type="dxa"/>
+            <w:vMerge w:val="restart"/>
+          </w:tcPr>
+          <w:p>
+            <w:r>
+              <w:t>a</w:t>
+            </w:r>
+          </w:p>
+        </w:tc>
+        <w:tc>
+          <w:tcPr>
+            <w:tcW w:w="6180" w:type="dxa"/>
+            <w:gridSpan w:val="2"/>
+          </w:tcPr>
+          <w:p>
+            <w:r>
+              <w:t>b</w:t>
+            </w:r>
+          </w:p>
+        </w:tc>
+      </w:tr>
+      <w:tr>
+        <w:tc>
+          <w:tcPr>
+            <w:tcW w:w="3170" w:type="dxa"/>
+            <w:vMerge/>
+          </w:tcPr>
+          <w:p/>
+        </w:tc>
+        <w:tc>
+          <w:tcPr>
+            <w:tcW w:w="3252" w:type="dxa"/>
+          </w:tcPr>
+          <w:p>
+            <w:r>
+              <w:t>c</w:t>
+            </w:r>
+          </w:p>
+        </w:tc>
+        <w:tc>
+          <w:tcPr>
+            <w:tcW w:w="2928" w:type="dxa"/>
+            <w:vMerge w:val="restart"/>
+          </w:tcPr>
+          <w:p>
+            <w:r>
+              <w:t>d</w:t>
+            </w:r>
+          </w:p>
+        </w:tc>
+      </w:tr>
+      <w:tr>
+        <w:tc>
+          <w:tcPr>
+            <w:tcW w:w="6422" w:type="dxa"/>
+            <w:gridSpan w:val="2"/>
+          </w:tcPr>
+          <w:p>
+            <w:r>
+              <w:t>e</w:t>
+            </w:r>
+            <w:bookmarkStart w:id="0" w:name="_GoBack"/>
+            <w:bookmarkEnd w:id="0"/>
+          </w:p>
+        </w:tc>
+        <w:tc>
+          <w:tcPr>
+            <w:tcW w:w="2928" w:type="dxa"/>
+            <w:vMerge/>
+          </w:tcPr>
+          <w:p/>
         </w:tc>
       </w:tr>
     </w:tbl>

</xml_diff>